<commit_message>
notebook is finalised and includes part 4. Report is finished and pdfd
</commit_message>
<xml_diff>
--- a/Assignment 1/Homework1/20205264DataQualityReportInitialFindings.docx
+++ b/Assignment 1/Homework1/20205264DataQualityReportInitialFindings.docx
@@ -2764,7 +2764,13 @@
       </w:r>
       <w:proofErr w:type="spellEnd"/>
       <w:r>
-        <w:t xml:space="preserve"> and sex conform to the accepted rates.</w:t>
+        <w:t xml:space="preserve"> and sex conform to the </w:t>
+      </w:r>
+      <w:r>
+        <w:t>repo</w:t>
+      </w:r>
+      <w:r>
+        <w:t xml:space="preserve"> rates.</w:t>
       </w:r>
     </w:p>
     <w:p>
@@ -3252,7 +3258,11 @@
         <w:t>References</w:t>
       </w:r>
     </w:p>
-    <w:p/>
+    <w:p>
+      <w:r>
+        <w:t>https://data.cdc.gov/Case-Surveillance/COVID-19-Case-Surveillance-Public-Use-Data/vbim-akqf</w:t>
+      </w:r>
+    </w:p>
     <w:p>
       <w:pPr>
         <w:pStyle w:val="Heading1"/>
@@ -3270,8 +3280,1087 @@
         <w:t>Terminology &amp; Assumptions</w:t>
       </w:r>
     </w:p>
+    <w:p>
+      <w:pPr>
+        <w:rPr>
+          <w:lang w:val="en-IE"/>
+        </w:rPr>
+      </w:pPr>
+      <w:r>
+        <w:rPr>
+          <w:rStyle w:val="Strong"/>
+          <w:rFonts w:ascii="Helvetica Neue" w:hAnsi="Helvetica Neue"/>
+          <w:color w:val="000000"/>
+          <w:sz w:val="21"/>
+          <w:szCs w:val="21"/>
+        </w:rPr>
+        <w:t>Column Name:</w:t>
+      </w:r>
+      <w:r>
+        <w:t> </w:t>
+      </w:r>
+      <w:proofErr w:type="spellStart"/>
+      <w:r>
+        <w:t>cdc_case_earliest_dt</w:t>
+      </w:r>
+      <w:proofErr w:type="spellEnd"/>
+      <w:r>
+        <w:br/>
+      </w:r>
+      <w:r>
+        <w:rPr>
+          <w:rStyle w:val="Strong"/>
+          <w:rFonts w:ascii="Helvetica Neue" w:hAnsi="Helvetica Neue"/>
+          <w:color w:val="000000"/>
+          <w:sz w:val="21"/>
+          <w:szCs w:val="21"/>
+        </w:rPr>
+        <w:t>Description:</w:t>
+      </w:r>
+      <w:r>
+        <w:t> Calculated date--the earliest available date for the record, taken from either the available set of clinical dates (date related to the illness or specimen collection) or the calculated date representing initial date case was received by CDC. This variable is optimized for completeness and may change for a given record from time to time as new information is submitted about a case.</w:t>
+      </w:r>
+      <w:r>
+        <w:br/>
+      </w:r>
+      <w:r>
+        <w:rPr>
+          <w:rStyle w:val="Strong"/>
+          <w:rFonts w:ascii="Helvetica Neue" w:hAnsi="Helvetica Neue"/>
+          <w:color w:val="000000"/>
+          <w:sz w:val="21"/>
+          <w:szCs w:val="21"/>
+        </w:rPr>
+        <w:t>Data Type:</w:t>
+      </w:r>
+      <w:r>
+        <w:t> Date &amp; Time</w:t>
+      </w:r>
+    </w:p>
+    <w:p>
+      <w:r>
+        <w:rPr>
+          <w:rStyle w:val="Strong"/>
+          <w:rFonts w:ascii="Helvetica Neue" w:hAnsi="Helvetica Neue"/>
+          <w:color w:val="000000"/>
+          <w:sz w:val="21"/>
+          <w:szCs w:val="21"/>
+        </w:rPr>
+        <w:t>Column Name:</w:t>
+      </w:r>
+      <w:r>
+        <w:t> </w:t>
+      </w:r>
+      <w:proofErr w:type="spellStart"/>
+      <w:r>
+        <w:t>cdc_report_dt</w:t>
+      </w:r>
+      <w:proofErr w:type="spellEnd"/>
+      <w:r>
+        <w:br/>
+      </w:r>
+      <w:r>
+        <w:rPr>
+          <w:rStyle w:val="Strong"/>
+          <w:rFonts w:ascii="Helvetica Neue" w:hAnsi="Helvetica Neue"/>
+          <w:color w:val="000000"/>
+          <w:sz w:val="21"/>
+          <w:szCs w:val="21"/>
+        </w:rPr>
+        <w:t>Description:</w:t>
+      </w:r>
+      <w:r>
+        <w:t xml:space="preserve"> Calculated date representing initial date case was reported to CDC. Depreciated; CDC recommends researchers use </w:t>
+      </w:r>
+      <w:proofErr w:type="spellStart"/>
+      <w:r>
+        <w:t>cdc_case_earliest_dt</w:t>
+      </w:r>
+      <w:proofErr w:type="spellEnd"/>
+      <w:r>
+        <w:t xml:space="preserve"> in time series and other time-based analyses.</w:t>
+      </w:r>
+      <w:r>
+        <w:br/>
+      </w:r>
+      <w:r>
+        <w:rPr>
+          <w:rStyle w:val="Strong"/>
+          <w:rFonts w:ascii="Helvetica Neue" w:hAnsi="Helvetica Neue"/>
+          <w:color w:val="000000"/>
+          <w:sz w:val="21"/>
+          <w:szCs w:val="21"/>
+        </w:rPr>
+        <w:t>Data Type</w:t>
+      </w:r>
+      <w:r>
+        <w:t> Date &amp; Time</w:t>
+      </w:r>
+    </w:p>
+    <w:p>
+      <w:r>
+        <w:rPr>
+          <w:rStyle w:val="Strong"/>
+          <w:rFonts w:ascii="Helvetica Neue" w:hAnsi="Helvetica Neue"/>
+          <w:color w:val="000000"/>
+          <w:sz w:val="21"/>
+          <w:szCs w:val="21"/>
+        </w:rPr>
+        <w:t>Column Name:</w:t>
+      </w:r>
+      <w:r>
+        <w:t> </w:t>
+      </w:r>
+      <w:proofErr w:type="spellStart"/>
+      <w:r>
+        <w:t>pos_spec_dt</w:t>
+      </w:r>
+      <w:proofErr w:type="spellEnd"/>
+      <w:r>
+        <w:br/>
+      </w:r>
+      <w:r>
+        <w:rPr>
+          <w:rStyle w:val="Strong"/>
+          <w:rFonts w:ascii="Helvetica Neue" w:hAnsi="Helvetica Neue"/>
+          <w:color w:val="000000"/>
+          <w:sz w:val="21"/>
+          <w:szCs w:val="21"/>
+        </w:rPr>
+        <w:t>Description:</w:t>
+      </w:r>
+      <w:r>
+        <w:t> Date of first positive specimen collection</w:t>
+      </w:r>
+      <w:r>
+        <w:br/>
+      </w:r>
+      <w:r>
+        <w:rPr>
+          <w:rStyle w:val="Strong"/>
+          <w:rFonts w:ascii="Helvetica Neue" w:hAnsi="Helvetica Neue"/>
+          <w:color w:val="000000"/>
+          <w:sz w:val="21"/>
+          <w:szCs w:val="21"/>
+        </w:rPr>
+        <w:t>Data Type</w:t>
+      </w:r>
+      <w:r>
+        <w:t> Date &amp; Time</w:t>
+      </w:r>
+    </w:p>
+    <w:p>
+      <w:r>
+        <w:rPr>
+          <w:rStyle w:val="Strong"/>
+          <w:rFonts w:ascii="Helvetica Neue" w:hAnsi="Helvetica Neue"/>
+          <w:color w:val="000000"/>
+          <w:sz w:val="21"/>
+          <w:szCs w:val="21"/>
+        </w:rPr>
+        <w:t>Column Name:</w:t>
+      </w:r>
+      <w:r>
+        <w:t> </w:t>
+      </w:r>
+      <w:proofErr w:type="spellStart"/>
+      <w:r>
+        <w:t>onset_dt</w:t>
+      </w:r>
+      <w:proofErr w:type="spellEnd"/>
+      <w:r>
+        <w:br/>
+      </w:r>
+      <w:r>
+        <w:rPr>
+          <w:rStyle w:val="Strong"/>
+          <w:rFonts w:ascii="Helvetica Neue" w:hAnsi="Helvetica Neue"/>
+          <w:color w:val="000000"/>
+          <w:sz w:val="21"/>
+          <w:szCs w:val="21"/>
+        </w:rPr>
+        <w:t>Description:</w:t>
+      </w:r>
+      <w:r>
+        <w:t> Symptom onset date, if symptomatic</w:t>
+      </w:r>
+      <w:r>
+        <w:br/>
+      </w:r>
+      <w:r>
+        <w:rPr>
+          <w:rStyle w:val="Strong"/>
+          <w:rFonts w:ascii="Helvetica Neue" w:hAnsi="Helvetica Neue"/>
+          <w:color w:val="000000"/>
+          <w:sz w:val="21"/>
+          <w:szCs w:val="21"/>
+        </w:rPr>
+        <w:t>Data Type</w:t>
+      </w:r>
+      <w:r>
+        <w:t> Date &amp; Time</w:t>
+      </w:r>
+    </w:p>
+    <w:p>
+      <w:r>
+        <w:rPr>
+          <w:rStyle w:val="Strong"/>
+          <w:rFonts w:ascii="Helvetica Neue" w:hAnsi="Helvetica Neue"/>
+          <w:color w:val="000000"/>
+          <w:sz w:val="21"/>
+          <w:szCs w:val="21"/>
+        </w:rPr>
+        <w:t>Column Name:</w:t>
+      </w:r>
+      <w:r>
+        <w:t> </w:t>
+      </w:r>
+      <w:proofErr w:type="spellStart"/>
+      <w:r>
+        <w:t>current_status</w:t>
+      </w:r>
+      <w:proofErr w:type="spellEnd"/>
+      <w:r>
+        <w:br/>
+      </w:r>
+      <w:r>
+        <w:rPr>
+          <w:rStyle w:val="Strong"/>
+          <w:rFonts w:ascii="Helvetica Neue" w:hAnsi="Helvetica Neue"/>
+          <w:color w:val="000000"/>
+          <w:sz w:val="21"/>
+          <w:szCs w:val="21"/>
+        </w:rPr>
+        <w:t>Description:</w:t>
+      </w:r>
+      <w:r>
+        <w:t> Case Status: Laboratory-confirmed case; Probable case</w:t>
+      </w:r>
+      <w:r>
+        <w:br/>
+      </w:r>
+      <w:r>
+        <w:rPr>
+          <w:rStyle w:val="Strong"/>
+          <w:rFonts w:ascii="Helvetica Neue" w:hAnsi="Helvetica Neue"/>
+          <w:color w:val="000000"/>
+          <w:sz w:val="21"/>
+          <w:szCs w:val="21"/>
+        </w:rPr>
+        <w:t>Data Type</w:t>
+      </w:r>
+      <w:r>
+        <w:t> Plain Text</w:t>
+      </w:r>
+    </w:p>
+    <w:p>
+      <w:r>
+        <w:rPr>
+          <w:rStyle w:val="Strong"/>
+          <w:rFonts w:ascii="Helvetica Neue" w:hAnsi="Helvetica Neue"/>
+          <w:color w:val="000000"/>
+          <w:sz w:val="21"/>
+          <w:szCs w:val="21"/>
+        </w:rPr>
+        <w:t>Column Name:</w:t>
+      </w:r>
+      <w:r>
+        <w:t> sex</w:t>
+      </w:r>
+      <w:r>
+        <w:br/>
+      </w:r>
+      <w:r>
+        <w:rPr>
+          <w:rStyle w:val="Strong"/>
+          <w:rFonts w:ascii="Helvetica Neue" w:hAnsi="Helvetica Neue"/>
+          <w:color w:val="000000"/>
+          <w:sz w:val="21"/>
+          <w:szCs w:val="21"/>
+        </w:rPr>
+        <w:t>Description:</w:t>
+      </w:r>
+      <w:r>
+        <w:t> Sex: Male; Female; Unknown; Other</w:t>
+      </w:r>
+      <w:r>
+        <w:br/>
+      </w:r>
+      <w:r>
+        <w:rPr>
+          <w:rStyle w:val="Strong"/>
+          <w:rFonts w:ascii="Helvetica Neue" w:hAnsi="Helvetica Neue"/>
+          <w:color w:val="000000"/>
+          <w:sz w:val="21"/>
+          <w:szCs w:val="21"/>
+        </w:rPr>
+        <w:t>Data Type</w:t>
+      </w:r>
+      <w:r>
+        <w:t> Plain Text</w:t>
+      </w:r>
+    </w:p>
+    <w:p>
+      <w:r>
+        <w:rPr>
+          <w:rStyle w:val="Strong"/>
+          <w:rFonts w:ascii="Helvetica Neue" w:hAnsi="Helvetica Neue"/>
+          <w:color w:val="000000"/>
+          <w:sz w:val="21"/>
+          <w:szCs w:val="21"/>
+        </w:rPr>
+        <w:t>Column Name:</w:t>
+      </w:r>
+      <w:r>
+        <w:t> </w:t>
+      </w:r>
+      <w:proofErr w:type="spellStart"/>
+      <w:r>
+        <w:t>age_group</w:t>
+      </w:r>
+      <w:proofErr w:type="spellEnd"/>
+      <w:r>
+        <w:br/>
+      </w:r>
+      <w:r>
+        <w:rPr>
+          <w:rStyle w:val="Strong"/>
+          <w:rFonts w:ascii="Helvetica Neue" w:hAnsi="Helvetica Neue"/>
+          <w:color w:val="000000"/>
+          <w:sz w:val="21"/>
+          <w:szCs w:val="21"/>
+        </w:rPr>
+        <w:t>Description:</w:t>
+      </w:r>
+      <w:r>
+        <w:t> Age Group: 0 - 9 Years; 10 - 19 Years; 20 - 39 Years; 40 - 49 Years; 50 - 59 Years; 60 - 69 Years; 70 - 79 Years; 80 + Years</w:t>
+      </w:r>
+      <w:r>
+        <w:br/>
+      </w:r>
+      <w:r>
+        <w:rPr>
+          <w:rStyle w:val="Strong"/>
+          <w:rFonts w:ascii="Helvetica Neue" w:hAnsi="Helvetica Neue"/>
+          <w:color w:val="000000"/>
+          <w:sz w:val="21"/>
+          <w:szCs w:val="21"/>
+        </w:rPr>
+        <w:t>Data Type</w:t>
+      </w:r>
+      <w:r>
+        <w:t> Plain Text</w:t>
+      </w:r>
+    </w:p>
+    <w:p>
+      <w:r>
+        <w:rPr>
+          <w:rStyle w:val="Strong"/>
+          <w:rFonts w:ascii="Helvetica Neue" w:hAnsi="Helvetica Neue"/>
+          <w:color w:val="000000"/>
+          <w:sz w:val="21"/>
+          <w:szCs w:val="21"/>
+        </w:rPr>
+        <w:t>Column Name:</w:t>
+      </w:r>
+      <w:r>
+        <w:t> </w:t>
+      </w:r>
+      <w:proofErr w:type="spellStart"/>
+      <w:r>
+        <w:t>race_ethnicity_combined</w:t>
+      </w:r>
+      <w:proofErr w:type="spellEnd"/>
+      <w:r>
+        <w:br/>
+      </w:r>
+      <w:r>
+        <w:rPr>
+          <w:rStyle w:val="Strong"/>
+          <w:rFonts w:ascii="Helvetica Neue" w:hAnsi="Helvetica Neue"/>
+          <w:color w:val="000000"/>
+          <w:sz w:val="21"/>
+          <w:szCs w:val="21"/>
+        </w:rPr>
+        <w:t>Description:</w:t>
+      </w:r>
+      <w:r>
+        <w:t> Race and ethnicity (combined): Hispanic/Latino; American Indian / Alaska Native, Non-Hispanic; Asian, Non-Hispanic; Black, Non-Hispanic; Native Hawaiian / Other Pacific Islander, Non-Hispanic; White, Non-Hispanic; Multiple/Other, Non-Hispanic</w:t>
+      </w:r>
+      <w:r>
+        <w:br/>
+      </w:r>
+      <w:r>
+        <w:rPr>
+          <w:rStyle w:val="Strong"/>
+          <w:rFonts w:ascii="Helvetica Neue" w:hAnsi="Helvetica Neue"/>
+          <w:color w:val="000000"/>
+          <w:sz w:val="21"/>
+          <w:szCs w:val="21"/>
+        </w:rPr>
+        <w:t>Data Type</w:t>
+      </w:r>
+      <w:r>
+        <w:t> Plain Text</w:t>
+      </w:r>
+    </w:p>
+    <w:p>
+      <w:r>
+        <w:rPr>
+          <w:rStyle w:val="Strong"/>
+          <w:rFonts w:ascii="Helvetica Neue" w:hAnsi="Helvetica Neue"/>
+          <w:color w:val="000000"/>
+          <w:sz w:val="21"/>
+          <w:szCs w:val="21"/>
+        </w:rPr>
+        <w:t>Column Name:</w:t>
+      </w:r>
+      <w:r>
+        <w:t> </w:t>
+      </w:r>
+      <w:proofErr w:type="spellStart"/>
+      <w:r>
+        <w:t>hosp_yn</w:t>
+      </w:r>
+      <w:proofErr w:type="spellEnd"/>
+      <w:r>
+        <w:br/>
+      </w:r>
+      <w:r>
+        <w:rPr>
+          <w:rStyle w:val="Strong"/>
+          <w:rFonts w:ascii="Helvetica Neue" w:hAnsi="Helvetica Neue"/>
+          <w:color w:val="000000"/>
+          <w:sz w:val="21"/>
+          <w:szCs w:val="21"/>
+        </w:rPr>
+        <w:t>Description:</w:t>
+      </w:r>
+      <w:r>
+        <w:t> Hospitalization status</w:t>
+      </w:r>
+      <w:r>
+        <w:br/>
+      </w:r>
+      <w:r>
+        <w:rPr>
+          <w:rStyle w:val="Strong"/>
+          <w:rFonts w:ascii="Helvetica Neue" w:hAnsi="Helvetica Neue"/>
+          <w:color w:val="000000"/>
+          <w:sz w:val="21"/>
+          <w:szCs w:val="21"/>
+        </w:rPr>
+        <w:t>Data Type</w:t>
+      </w:r>
+      <w:r>
+        <w:t> Plain Text</w:t>
+      </w:r>
+    </w:p>
+    <w:p>
+      <w:r>
+        <w:rPr>
+          <w:rStyle w:val="Strong"/>
+          <w:rFonts w:ascii="Helvetica Neue" w:hAnsi="Helvetica Neue"/>
+          <w:color w:val="000000"/>
+          <w:sz w:val="21"/>
+          <w:szCs w:val="21"/>
+        </w:rPr>
+        <w:lastRenderedPageBreak/>
+        <w:t>Column Name:</w:t>
+      </w:r>
+      <w:r>
+        <w:t> </w:t>
+      </w:r>
+      <w:proofErr w:type="spellStart"/>
+      <w:r>
+        <w:t>icu_yn</w:t>
+      </w:r>
+      <w:proofErr w:type="spellEnd"/>
+      <w:r>
+        <w:br/>
+      </w:r>
+      <w:r>
+        <w:rPr>
+          <w:rStyle w:val="Strong"/>
+          <w:rFonts w:ascii="Helvetica Neue" w:hAnsi="Helvetica Neue"/>
+          <w:color w:val="000000"/>
+          <w:sz w:val="21"/>
+          <w:szCs w:val="21"/>
+        </w:rPr>
+        <w:t>Description:</w:t>
+      </w:r>
+      <w:r>
+        <w:t> ICU admission status</w:t>
+      </w:r>
+      <w:r>
+        <w:br/>
+      </w:r>
+      <w:r>
+        <w:rPr>
+          <w:rStyle w:val="Strong"/>
+          <w:rFonts w:ascii="Helvetica Neue" w:hAnsi="Helvetica Neue"/>
+          <w:color w:val="000000"/>
+          <w:sz w:val="21"/>
+          <w:szCs w:val="21"/>
+        </w:rPr>
+        <w:t>Data Type</w:t>
+      </w:r>
+      <w:r>
+        <w:t> Plain Text</w:t>
+      </w:r>
+    </w:p>
+    <w:p>
+      <w:r>
+        <w:rPr>
+          <w:rStyle w:val="Strong"/>
+          <w:rFonts w:ascii="Helvetica Neue" w:hAnsi="Helvetica Neue"/>
+          <w:color w:val="000000"/>
+          <w:sz w:val="21"/>
+          <w:szCs w:val="21"/>
+        </w:rPr>
+        <w:t>Column Name:</w:t>
+      </w:r>
+      <w:r>
+        <w:t> </w:t>
+      </w:r>
+      <w:proofErr w:type="spellStart"/>
+      <w:r>
+        <w:t>death_yn</w:t>
+      </w:r>
+      <w:proofErr w:type="spellEnd"/>
+      <w:r>
+        <w:br/>
+      </w:r>
+      <w:r>
+        <w:rPr>
+          <w:rStyle w:val="Strong"/>
+          <w:rFonts w:ascii="Helvetica Neue" w:hAnsi="Helvetica Neue"/>
+          <w:color w:val="000000"/>
+          <w:sz w:val="21"/>
+          <w:szCs w:val="21"/>
+        </w:rPr>
+        <w:t>Description:</w:t>
+      </w:r>
+      <w:r>
+        <w:t> Death status</w:t>
+      </w:r>
+      <w:r>
+        <w:br/>
+      </w:r>
+      <w:r>
+        <w:rPr>
+          <w:rStyle w:val="Strong"/>
+          <w:rFonts w:ascii="Helvetica Neue" w:hAnsi="Helvetica Neue"/>
+          <w:color w:val="000000"/>
+          <w:sz w:val="21"/>
+          <w:szCs w:val="21"/>
+        </w:rPr>
+        <w:t>Data Type</w:t>
+      </w:r>
+      <w:r>
+        <w:t> Plain Text</w:t>
+      </w:r>
+    </w:p>
+    <w:p>
+      <w:r>
+        <w:rPr>
+          <w:rStyle w:val="Strong"/>
+          <w:rFonts w:ascii="Helvetica Neue" w:hAnsi="Helvetica Neue"/>
+          <w:color w:val="000000"/>
+          <w:sz w:val="21"/>
+          <w:szCs w:val="21"/>
+        </w:rPr>
+        <w:t>Column Name:</w:t>
+      </w:r>
+      <w:r>
+        <w:t> </w:t>
+      </w:r>
+      <w:proofErr w:type="spellStart"/>
+      <w:r>
+        <w:t>medcond_yn</w:t>
+      </w:r>
+      <w:proofErr w:type="spellEnd"/>
+      <w:r>
+        <w:br/>
+      </w:r>
+      <w:r>
+        <w:rPr>
+          <w:rStyle w:val="Strong"/>
+          <w:rFonts w:ascii="Helvetica Neue" w:hAnsi="Helvetica Neue"/>
+          <w:color w:val="000000"/>
+          <w:sz w:val="21"/>
+          <w:szCs w:val="21"/>
+        </w:rPr>
+        <w:t>Description:</w:t>
+      </w:r>
+      <w:r>
+        <w:t> Presence of underlying comorbidity or disease</w:t>
+      </w:r>
+      <w:r>
+        <w:br/>
+      </w:r>
+      <w:r>
+        <w:rPr>
+          <w:rStyle w:val="Strong"/>
+          <w:rFonts w:ascii="Helvetica Neue" w:hAnsi="Helvetica Neue"/>
+          <w:color w:val="000000"/>
+          <w:sz w:val="21"/>
+          <w:szCs w:val="21"/>
+        </w:rPr>
+        <w:t>Data Type</w:t>
+      </w:r>
+      <w:r>
+        <w:t> Plain Text</w:t>
+      </w:r>
+    </w:p>
+    <w:p>
+      <w:pPr>
+        <w:pStyle w:val="NormalWeb"/>
+        <w:shd w:val="clear" w:color="auto" w:fill="FFFFFF"/>
+        <w:spacing w:before="240" w:beforeAutospacing="0" w:after="0" w:afterAutospacing="0"/>
+        <w:rPr>
+          <w:rFonts w:ascii="Helvetica Neue" w:hAnsi="Helvetica Neue"/>
+          <w:color w:val="000000"/>
+          <w:sz w:val="21"/>
+          <w:szCs w:val="21"/>
+        </w:rPr>
+      </w:pPr>
+    </w:p>
+    <w:p>
+      <w:pPr>
+        <w:pStyle w:val="Heading2"/>
+      </w:pPr>
+      <w:r>
+        <w:t>Histograms</w:t>
+      </w:r>
+    </w:p>
+    <w:p>
+      <w:r>
+        <w:drawing>
+          <wp:inline distT="0" distB="0" distL="0" distR="0" wp14:anchorId="72651853" wp14:editId="5D714DEC">
+            <wp:extent cx="5038928" cy="4224415"/>
+            <wp:effectExtent l="0" t="0" r="3175" b="5080"/>
+            <wp:docPr id="3" name="Picture 3" descr="Chart, histogram&#10;&#10;Description automatically generated"/>
+            <wp:cNvGraphicFramePr>
+              <a:graphicFrameLocks xmlns:a="http://schemas.openxmlformats.org/drawingml/2006/main" noChangeAspect="1"/>
+            </wp:cNvGraphicFramePr>
+            <a:graphic xmlns:a="http://schemas.openxmlformats.org/drawingml/2006/main">
+              <a:graphicData uri="http://schemas.openxmlformats.org/drawingml/2006/picture">
+                <pic:pic xmlns:pic="http://schemas.openxmlformats.org/drawingml/2006/picture">
+                  <pic:nvPicPr>
+                    <pic:cNvPr id="3" name="Picture 3" descr="Chart, histogram&#10;&#10;Description automatically generated"/>
+                    <pic:cNvPicPr/>
+                  </pic:nvPicPr>
+                  <pic:blipFill>
+                    <a:blip r:embed="rId7"/>
+                    <a:stretch>
+                      <a:fillRect/>
+                    </a:stretch>
+                  </pic:blipFill>
+                  <pic:spPr>
+                    <a:xfrm>
+                      <a:off x="0" y="0"/>
+                      <a:ext cx="5052142" cy="4235493"/>
+                    </a:xfrm>
+                    <a:prstGeom prst="rect">
+                      <a:avLst/>
+                    </a:prstGeom>
+                  </pic:spPr>
+                </pic:pic>
+              </a:graphicData>
+            </a:graphic>
+          </wp:inline>
+        </w:drawing>
+      </w:r>
+    </w:p>
+    <w:p>
+      <w:pPr>
+        <w:rPr>
+          <w:noProof/>
+        </w:rPr>
+      </w:pPr>
+      <w:r>
+        <w:lastRenderedPageBreak/>
+        <w:drawing>
+          <wp:inline distT="0" distB="0" distL="0" distR="0" wp14:anchorId="2F1A2488" wp14:editId="328C5A22">
+            <wp:extent cx="5056777" cy="4124528"/>
+            <wp:effectExtent l="0" t="0" r="0" b="3175"/>
+            <wp:docPr id="4" name="Picture 4" descr="Chart, histogram&#10;&#10;Description automatically generated"/>
+            <wp:cNvGraphicFramePr>
+              <a:graphicFrameLocks xmlns:a="http://schemas.openxmlformats.org/drawingml/2006/main" noChangeAspect="1"/>
+            </wp:cNvGraphicFramePr>
+            <a:graphic xmlns:a="http://schemas.openxmlformats.org/drawingml/2006/main">
+              <a:graphicData uri="http://schemas.openxmlformats.org/drawingml/2006/picture">
+                <pic:pic xmlns:pic="http://schemas.openxmlformats.org/drawingml/2006/picture">
+                  <pic:nvPicPr>
+                    <pic:cNvPr id="4" name="Picture 4" descr="Chart, histogram&#10;&#10;Description automatically generated"/>
+                    <pic:cNvPicPr/>
+                  </pic:nvPicPr>
+                  <pic:blipFill>
+                    <a:blip r:embed="rId8"/>
+                    <a:stretch>
+                      <a:fillRect/>
+                    </a:stretch>
+                  </pic:blipFill>
+                  <pic:spPr>
+                    <a:xfrm>
+                      <a:off x="0" y="0"/>
+                      <a:ext cx="5070717" cy="4135898"/>
+                    </a:xfrm>
+                    <a:prstGeom prst="rect">
+                      <a:avLst/>
+                    </a:prstGeom>
+                  </pic:spPr>
+                </pic:pic>
+              </a:graphicData>
+            </a:graphic>
+          </wp:inline>
+        </w:drawing>
+      </w:r>
+      <w:r>
+        <w:rPr>
+          <w:noProof/>
+        </w:rPr>
+        <w:t xml:space="preserve"> </w:t>
+      </w:r>
+      <w:r>
+        <w:drawing>
+          <wp:inline distT="0" distB="0" distL="0" distR="0" wp14:anchorId="075A3633" wp14:editId="695648BA">
+            <wp:extent cx="5202791" cy="3998068"/>
+            <wp:effectExtent l="0" t="0" r="4445" b="2540"/>
+            <wp:docPr id="5" name="Picture 5" descr="Chart, histogram&#10;&#10;Description automatically generated"/>
+            <wp:cNvGraphicFramePr>
+              <a:graphicFrameLocks xmlns:a="http://schemas.openxmlformats.org/drawingml/2006/main" noChangeAspect="1"/>
+            </wp:cNvGraphicFramePr>
+            <a:graphic xmlns:a="http://schemas.openxmlformats.org/drawingml/2006/main">
+              <a:graphicData uri="http://schemas.openxmlformats.org/drawingml/2006/picture">
+                <pic:pic xmlns:pic="http://schemas.openxmlformats.org/drawingml/2006/picture">
+                  <pic:nvPicPr>
+                    <pic:cNvPr id="5" name="Picture 5" descr="Chart, histogram&#10;&#10;Description automatically generated"/>
+                    <pic:cNvPicPr/>
+                  </pic:nvPicPr>
+                  <pic:blipFill>
+                    <a:blip r:embed="rId9"/>
+                    <a:stretch>
+                      <a:fillRect/>
+                    </a:stretch>
+                  </pic:blipFill>
+                  <pic:spPr>
+                    <a:xfrm>
+                      <a:off x="0" y="0"/>
+                      <a:ext cx="5224975" cy="4015115"/>
+                    </a:xfrm>
+                    <a:prstGeom prst="rect">
+                      <a:avLst/>
+                    </a:prstGeom>
+                  </pic:spPr>
+                </pic:pic>
+              </a:graphicData>
+            </a:graphic>
+          </wp:inline>
+        </w:drawing>
+      </w:r>
+    </w:p>
     <w:p/>
-    <w:p/>
+    <w:p>
+      <w:pPr>
+        <w:pStyle w:val="Heading2"/>
+      </w:pPr>
+      <w:r>
+        <w:lastRenderedPageBreak/>
+        <w:t>Bar plots</w:t>
+      </w:r>
+    </w:p>
+    <w:p>
+      <w:pPr>
+        <w:rPr>
+          <w:noProof/>
+        </w:rPr>
+      </w:pPr>
+      <w:r>
+        <w:drawing>
+          <wp:inline distT="0" distB="0" distL="0" distR="0" wp14:anchorId="667E578B" wp14:editId="2B0291E2">
+            <wp:extent cx="5073749" cy="4367719"/>
+            <wp:effectExtent l="0" t="0" r="0" b="1270"/>
+            <wp:docPr id="6" name="Picture 6" descr="Chart, bar chart&#10;&#10;Description automatically generated"/>
+            <wp:cNvGraphicFramePr>
+              <a:graphicFrameLocks xmlns:a="http://schemas.openxmlformats.org/drawingml/2006/main" noChangeAspect="1"/>
+            </wp:cNvGraphicFramePr>
+            <a:graphic xmlns:a="http://schemas.openxmlformats.org/drawingml/2006/main">
+              <a:graphicData uri="http://schemas.openxmlformats.org/drawingml/2006/picture">
+                <pic:pic xmlns:pic="http://schemas.openxmlformats.org/drawingml/2006/picture">
+                  <pic:nvPicPr>
+                    <pic:cNvPr id="6" name="Picture 6" descr="Chart, bar chart&#10;&#10;Description automatically generated"/>
+                    <pic:cNvPicPr/>
+                  </pic:nvPicPr>
+                  <pic:blipFill>
+                    <a:blip r:embed="rId10"/>
+                    <a:stretch>
+                      <a:fillRect/>
+                    </a:stretch>
+                  </pic:blipFill>
+                  <pic:spPr>
+                    <a:xfrm>
+                      <a:off x="0" y="0"/>
+                      <a:ext cx="5109475" cy="4398473"/>
+                    </a:xfrm>
+                    <a:prstGeom prst="rect">
+                      <a:avLst/>
+                    </a:prstGeom>
+                  </pic:spPr>
+                </pic:pic>
+              </a:graphicData>
+            </a:graphic>
+          </wp:inline>
+        </w:drawing>
+      </w:r>
+      <w:r>
+        <w:rPr>
+          <w:noProof/>
+        </w:rPr>
+        <w:t xml:space="preserve"> </w:t>
+      </w:r>
+    </w:p>
+    <w:p>
+      <w:pPr>
+        <w:rPr>
+          <w:noProof/>
+        </w:rPr>
+      </w:pPr>
+      <w:r>
+        <w:lastRenderedPageBreak/>
+        <w:drawing>
+          <wp:inline distT="0" distB="0" distL="0" distR="0" wp14:anchorId="73BBCDD7" wp14:editId="29D6DE1C">
+            <wp:extent cx="4863830" cy="4134740"/>
+            <wp:effectExtent l="0" t="0" r="635" b="5715"/>
+            <wp:docPr id="7" name="Picture 7" descr="Chart, bar chart&#10;&#10;Description automatically generated"/>
+            <wp:cNvGraphicFramePr>
+              <a:graphicFrameLocks xmlns:a="http://schemas.openxmlformats.org/drawingml/2006/main" noChangeAspect="1"/>
+            </wp:cNvGraphicFramePr>
+            <a:graphic xmlns:a="http://schemas.openxmlformats.org/drawingml/2006/main">
+              <a:graphicData uri="http://schemas.openxmlformats.org/drawingml/2006/picture">
+                <pic:pic xmlns:pic="http://schemas.openxmlformats.org/drawingml/2006/picture">
+                  <pic:nvPicPr>
+                    <pic:cNvPr id="7" name="Picture 7" descr="Chart, bar chart&#10;&#10;Description automatically generated"/>
+                    <pic:cNvPicPr/>
+                  </pic:nvPicPr>
+                  <pic:blipFill>
+                    <a:blip r:embed="rId11"/>
+                    <a:stretch>
+                      <a:fillRect/>
+                    </a:stretch>
+                  </pic:blipFill>
+                  <pic:spPr>
+                    <a:xfrm>
+                      <a:off x="0" y="0"/>
+                      <a:ext cx="4874966" cy="4144207"/>
+                    </a:xfrm>
+                    <a:prstGeom prst="rect">
+                      <a:avLst/>
+                    </a:prstGeom>
+                  </pic:spPr>
+                </pic:pic>
+              </a:graphicData>
+            </a:graphic>
+          </wp:inline>
+        </w:drawing>
+      </w:r>
+      <w:r>
+        <w:rPr>
+          <w:noProof/>
+        </w:rPr>
+        <w:t xml:space="preserve"> </w:t>
+      </w:r>
+      <w:r>
+        <w:rPr>
+          <w:noProof/>
+        </w:rPr>
+        <w:drawing>
+          <wp:inline distT="0" distB="0" distL="0" distR="0" wp14:anchorId="6082BBE2" wp14:editId="0551961D">
+            <wp:extent cx="4858737" cy="4114800"/>
+            <wp:effectExtent l="0" t="0" r="5715" b="0"/>
+            <wp:docPr id="8" name="Picture 8" descr="Chart, bar chart&#10;&#10;Description automatically generated"/>
+            <wp:cNvGraphicFramePr>
+              <a:graphicFrameLocks xmlns:a="http://schemas.openxmlformats.org/drawingml/2006/main" noChangeAspect="1"/>
+            </wp:cNvGraphicFramePr>
+            <a:graphic xmlns:a="http://schemas.openxmlformats.org/drawingml/2006/main">
+              <a:graphicData uri="http://schemas.openxmlformats.org/drawingml/2006/picture">
+                <pic:pic xmlns:pic="http://schemas.openxmlformats.org/drawingml/2006/picture">
+                  <pic:nvPicPr>
+                    <pic:cNvPr id="8" name="Picture 8" descr="Chart, bar chart&#10;&#10;Description automatically generated"/>
+                    <pic:cNvPicPr/>
+                  </pic:nvPicPr>
+                  <pic:blipFill>
+                    <a:blip r:embed="rId12"/>
+                    <a:stretch>
+                      <a:fillRect/>
+                    </a:stretch>
+                  </pic:blipFill>
+                  <pic:spPr>
+                    <a:xfrm>
+                      <a:off x="0" y="0"/>
+                      <a:ext cx="4872114" cy="4126129"/>
+                    </a:xfrm>
+                    <a:prstGeom prst="rect">
+                      <a:avLst/>
+                    </a:prstGeom>
+                  </pic:spPr>
+                </pic:pic>
+              </a:graphicData>
+            </a:graphic>
+          </wp:inline>
+        </w:drawing>
+      </w:r>
+      <w:r>
+        <w:rPr>
+          <w:noProof/>
+        </w:rPr>
+        <w:t xml:space="preserve"> </w:t>
+      </w:r>
+    </w:p>
+    <w:p>
+      <w:pPr>
+        <w:rPr>
+          <w:noProof/>
+        </w:rPr>
+      </w:pPr>
+      <w:r>
+        <w:rPr>
+          <w:noProof/>
+        </w:rPr>
+        <w:lastRenderedPageBreak/>
+        <w:drawing>
+          <wp:inline distT="0" distB="0" distL="0" distR="0" wp14:anchorId="735CDE9F" wp14:editId="38E5A487">
+            <wp:extent cx="5731510" cy="4995545"/>
+            <wp:effectExtent l="0" t="0" r="0" b="0"/>
+            <wp:docPr id="9" name="Picture 9" descr="Chart, bar chart&#10;&#10;Description automatically generated"/>
+            <wp:cNvGraphicFramePr>
+              <a:graphicFrameLocks xmlns:a="http://schemas.openxmlformats.org/drawingml/2006/main" noChangeAspect="1"/>
+            </wp:cNvGraphicFramePr>
+            <a:graphic xmlns:a="http://schemas.openxmlformats.org/drawingml/2006/main">
+              <a:graphicData uri="http://schemas.openxmlformats.org/drawingml/2006/picture">
+                <pic:pic xmlns:pic="http://schemas.openxmlformats.org/drawingml/2006/picture">
+                  <pic:nvPicPr>
+                    <pic:cNvPr id="9" name="Picture 9" descr="Chart, bar chart&#10;&#10;Description automatically generated"/>
+                    <pic:cNvPicPr/>
+                  </pic:nvPicPr>
+                  <pic:blipFill>
+                    <a:blip r:embed="rId13"/>
+                    <a:stretch>
+                      <a:fillRect/>
+                    </a:stretch>
+                  </pic:blipFill>
+                  <pic:spPr>
+                    <a:xfrm>
+                      <a:off x="0" y="0"/>
+                      <a:ext cx="5731510" cy="4995545"/>
+                    </a:xfrm>
+                    <a:prstGeom prst="rect">
+                      <a:avLst/>
+                    </a:prstGeom>
+                  </pic:spPr>
+                </pic:pic>
+              </a:graphicData>
+            </a:graphic>
+          </wp:inline>
+        </w:drawing>
+      </w:r>
+      <w:r>
+        <w:rPr>
+          <w:noProof/>
+        </w:rPr>
+        <w:t xml:space="preserve"> </w:t>
+      </w:r>
+    </w:p>
+    <w:p>
+      <w:r>
+        <w:rPr>
+          <w:noProof/>
+        </w:rPr>
+        <w:lastRenderedPageBreak/>
+        <w:drawing>
+          <wp:inline distT="0" distB="0" distL="0" distR="0" wp14:anchorId="4F8B6756" wp14:editId="1246A141">
+            <wp:extent cx="4912468" cy="4090096"/>
+            <wp:effectExtent l="0" t="0" r="2540" b="0"/>
+            <wp:docPr id="10" name="Picture 10" descr="Chart, bar chart&#10;&#10;Description automatically generated"/>
+            <wp:cNvGraphicFramePr>
+              <a:graphicFrameLocks xmlns:a="http://schemas.openxmlformats.org/drawingml/2006/main" noChangeAspect="1"/>
+            </wp:cNvGraphicFramePr>
+            <a:graphic xmlns:a="http://schemas.openxmlformats.org/drawingml/2006/main">
+              <a:graphicData uri="http://schemas.openxmlformats.org/drawingml/2006/picture">
+                <pic:pic xmlns:pic="http://schemas.openxmlformats.org/drawingml/2006/picture">
+                  <pic:nvPicPr>
+                    <pic:cNvPr id="10" name="Picture 10" descr="Chart, bar chart&#10;&#10;Description automatically generated"/>
+                    <pic:cNvPicPr/>
+                  </pic:nvPicPr>
+                  <pic:blipFill>
+                    <a:blip r:embed="rId14"/>
+                    <a:stretch>
+                      <a:fillRect/>
+                    </a:stretch>
+                  </pic:blipFill>
+                  <pic:spPr>
+                    <a:xfrm>
+                      <a:off x="0" y="0"/>
+                      <a:ext cx="4953436" cy="4124206"/>
+                    </a:xfrm>
+                    <a:prstGeom prst="rect">
+                      <a:avLst/>
+                    </a:prstGeom>
+                  </pic:spPr>
+                </pic:pic>
+              </a:graphicData>
+            </a:graphic>
+          </wp:inline>
+        </w:drawing>
+      </w:r>
+      <w:r>
+        <w:rPr>
+          <w:noProof/>
+        </w:rPr>
+        <w:t xml:space="preserve"> </w:t>
+      </w:r>
+      <w:r>
+        <w:rPr>
+          <w:noProof/>
+        </w:rPr>
+        <w:drawing>
+          <wp:inline distT="0" distB="0" distL="0" distR="0" wp14:anchorId="60D89BB5" wp14:editId="20ABC5E6">
+            <wp:extent cx="5097294" cy="4273911"/>
+            <wp:effectExtent l="0" t="0" r="0" b="6350"/>
+            <wp:docPr id="11" name="Picture 11" descr="Chart, bar chart&#10;&#10;Description automatically generated"/>
+            <wp:cNvGraphicFramePr>
+              <a:graphicFrameLocks xmlns:a="http://schemas.openxmlformats.org/drawingml/2006/main" noChangeAspect="1"/>
+            </wp:cNvGraphicFramePr>
+            <a:graphic xmlns:a="http://schemas.openxmlformats.org/drawingml/2006/main">
+              <a:graphicData uri="http://schemas.openxmlformats.org/drawingml/2006/picture">
+                <pic:pic xmlns:pic="http://schemas.openxmlformats.org/drawingml/2006/picture">
+                  <pic:nvPicPr>
+                    <pic:cNvPr id="11" name="Picture 11" descr="Chart, bar chart&#10;&#10;Description automatically generated"/>
+                    <pic:cNvPicPr/>
+                  </pic:nvPicPr>
+                  <pic:blipFill>
+                    <a:blip r:embed="rId15"/>
+                    <a:stretch>
+                      <a:fillRect/>
+                    </a:stretch>
+                  </pic:blipFill>
+                  <pic:spPr>
+                    <a:xfrm>
+                      <a:off x="0" y="0"/>
+                      <a:ext cx="5114572" cy="4288398"/>
+                    </a:xfrm>
+                    <a:prstGeom prst="rect">
+                      <a:avLst/>
+                    </a:prstGeom>
+                  </pic:spPr>
+                </pic:pic>
+              </a:graphicData>
+            </a:graphic>
+          </wp:inline>
+        </w:drawing>
+      </w:r>
+    </w:p>
     <w:sectPr>
       <w:pgSz w:w="11906" w:h="16838"/>
       <w:pgMar w:top="1440" w:right="1440" w:bottom="1440" w:left="1440" w:header="708" w:footer="708" w:gutter="0"/>
@@ -4695,6 +5784,32 @@
       <w:lang w:val="en-GB"/>
     </w:rPr>
   </w:style>
+  <w:style w:type="paragraph" w:styleId="NormalWeb">
+    <w:name w:val="Normal (Web)"/>
+    <w:basedOn w:val="Normal"/>
+    <w:uiPriority w:val="99"/>
+    <w:semiHidden/>
+    <w:unhideWhenUsed/>
+    <w:rsid w:val="006747F9"/>
+    <w:pPr>
+      <w:spacing w:before="100" w:beforeAutospacing="1" w:after="100" w:afterAutospacing="1"/>
+    </w:pPr>
+    <w:rPr>
+      <w:rFonts w:ascii="Times New Roman" w:eastAsia="Times New Roman" w:hAnsi="Times New Roman" w:cs="Times New Roman"/>
+      <w:lang w:val="en-IE" w:eastAsia="en-GB"/>
+    </w:rPr>
+  </w:style>
+  <w:style w:type="character" w:styleId="Strong">
+    <w:name w:val="Strong"/>
+    <w:basedOn w:val="DefaultParagraphFont"/>
+    <w:uiPriority w:val="22"/>
+    <w:qFormat/>
+    <w:rsid w:val="006747F9"/>
+    <w:rPr>
+      <w:b/>
+      <w:bCs/>
+    </w:rPr>
+  </w:style>
 </w:styles>
 </file>
 

</xml_diff>